<commit_message>
Project Introduction for Presentation
</commit_message>
<xml_diff>
--- a/Report/Presentation/PartIII_ProjectPresentation_Script.docx
+++ b/Report/Presentation/PartIII_ProjectPresentation_Script.docx
@@ -12,8 +12,15 @@
       </w:r>
     </w:p>
     <w:p>
-      <w:r>
-        <w:t>One sentence introduction, about me and this project. One sentence tagline to convince this is interesting!</w:t>
+      <w:pPr>
+        <w:jc w:val="center"/>
+        <w:rPr>
+          <w:b/>
+          <w:bCs/>
+        </w:rPr>
+      </w:pPr>
+      <w:r>
+        <w:t>Here I present an investigation into the phase behaviour of an exciting new DNA-based liquid crystal system. As well as having direct applications in a new generation of biological liquid crystal display technology, our understanding of the phase behaviour of DNA oligomers fuels the development of DNA nanostructure development.</w:t>
       </w:r>
     </w:p>
     <w:p>
@@ -22,6 +29,60 @@
       </w:pPr>
       <w:r>
         <w:t>Introduction</w:t>
+      </w:r>
+    </w:p>
+    <w:p>
+      <w:r>
+        <w:rPr>
+          <w:b/>
+          <w:bCs/>
+        </w:rPr>
+        <w:t>Liquid Crystals:</w:t>
+      </w:r>
+      <w:r>
+        <w:t xml:space="preserve"> Liquid crystal is used as a broad term to encompass many materials with behaviour</w:t>
+      </w:r>
+      <w:r>
+        <w:t>s</w:t>
+      </w:r>
+      <w:r>
+        <w:t xml:space="preserve"> between that of conventional </w:t>
+      </w:r>
+      <w:r>
+        <w:t>liquids and crystalline solids</w:t>
+      </w:r>
+      <w:r>
+        <w:t>. This is easiest to characterise from a symmetry perspective</w:t>
+      </w:r>
+      <w:r>
+        <w:t>; crystalline solids display translational and rotational symmetry</w:t>
+      </w:r>
+      <w:r>
+        <w:t xml:space="preserve"> (i</w:t>
+      </w:r>
+      <w:r>
+        <w:t>.</w:t>
+      </w:r>
+      <w:r>
+        <w:t>e</w:t>
+      </w:r>
+      <w:r>
+        <w:t>.</w:t>
+      </w:r>
+      <w:r>
+        <w:t xml:space="preserve"> positional and orientational order)</w:t>
+      </w:r>
+      <w:r>
+        <w:t xml:space="preserve"> through the alignment of particles on a lattice, while liquids do not display any such </w:t>
+      </w:r>
+      <w:r>
+        <w:t>order</w:t>
+      </w:r>
+      <w:r>
+        <w:t xml:space="preserve">. </w:t>
+      </w:r>
+      <w:r>
+        <w:t xml:space="preserve">Here we will focus on two particularly common phases, depicted in onscreen. </w:t>
       </w:r>
     </w:p>
     <w:p>
@@ -32,21 +93,34 @@
         </w:rPr>
       </w:pPr>
       <w:r>
-        <w:rPr>
-          <w:b/>
-          <w:bCs/>
-        </w:rPr>
-        <w:t>Liquid Crystals:</w:t>
-      </w:r>
-      <w:r>
-        <w:t xml:space="preserve"> Liquid crystals is used as a broad term to encompass many materials with behaviour between that of conventional solids and liquids. This is easiest to characterise from a symmetry perspective… </w:t>
-      </w:r>
-      <w:r>
-        <w:rPr>
-          <w:i/>
-          <w:iCs/>
-        </w:rPr>
-        <w:t>(image on this)</w:t>
+        <w:t>Firstly, we consider the nematic phase, which displays long range orientational order throughout the sample as all molecules are o</w:t>
+      </w:r>
+      <w:r>
+        <w:t>rientated along the same axis</w:t>
+      </w:r>
+      <w:r>
+        <w:t xml:space="preserve">. We </w:t>
+      </w:r>
+      <w:r>
+        <w:t xml:space="preserve">may </w:t>
+      </w:r>
+      <w:r>
+        <w:t>also introduce</w:t>
+      </w:r>
+      <w:r>
+        <w:t xml:space="preserve"> </w:t>
+      </w:r>
+      <w:r>
+        <w:t>positional order along one axis</w:t>
+      </w:r>
+      <w:r>
+        <w:t xml:space="preserve"> to form</w:t>
+      </w:r>
+      <w:r>
+        <w:t xml:space="preserve"> the smectic phase, leading to layers of similarly alignment molecules</w:t>
+      </w:r>
+      <w:r>
+        <w:t>, as depicted in the centre of the figure here.</w:t>
       </w:r>
     </w:p>
     <w:p>
@@ -58,7 +132,31 @@
         <w:t>Phase Transitions:</w:t>
       </w:r>
       <w:r>
-        <w:t xml:space="preserve"> There are two primary classes of phase transition; here we will focus solely on lyotropic phase transitions which are driven by changes in concentration. </w:t>
+        <w:t xml:space="preserve"> There are two primary classes of phase transition</w:t>
+      </w:r>
+      <w:r>
+        <w:t>. H</w:t>
+      </w:r>
+      <w:r>
+        <w:t>ere we will focus solely on lyotropic phase transitions which are driven by changes in concentration</w:t>
+      </w:r>
+      <w:r>
+        <w:t>, as opposed to temperature driven thermotropic transitions. Furthermore, we consider</w:t>
+      </w:r>
+      <w:r>
+        <w:t xml:space="preserve"> </w:t>
+      </w:r>
+      <w:r>
+        <w:t>entropically driven phase transitions where the interaction potentials are purely repulsive. These are an effective benchmark for DNA</w:t>
+      </w:r>
+      <w:r>
+        <w:t>-</w:t>
+      </w:r>
+      <w:r>
+        <w:t>based systems; where Debye screening means the potential is almost purely repulsive</w:t>
+      </w:r>
+      <w:r>
+        <w:t>.</w:t>
       </w:r>
     </w:p>
     <w:p>
@@ -70,7 +168,69 @@
         <w:t>Order Parameter:</w:t>
       </w:r>
       <w:r>
-        <w:t xml:space="preserve"> These phase transitions may be defined by an order parameter (define this term)</w:t>
+        <w:t xml:space="preserve"> These phase transitions may be defined by an order parameter</w:t>
+      </w:r>
+      <w:r>
+        <w:t xml:space="preserve">, which quantifies the degree of order in a given phase and is </w:t>
+      </w:r>
+      <w:r>
+        <w:t xml:space="preserve">chosen such that </w:t>
+      </w:r>
+      <w:r>
+        <w:t xml:space="preserve">it is </w:t>
+      </w:r>
+      <w:r>
+        <w:t>non zero in the ordered phase but vanish</w:t>
+      </w:r>
+      <w:r>
+        <w:t>es</w:t>
+      </w:r>
+      <w:r>
+        <w:t xml:space="preserve"> in the isotropic phase.</w:t>
+      </w:r>
+      <w:r>
+        <w:t xml:space="preserve"> </w:t>
+      </w:r>
+    </w:p>
+    <w:p>
+      <w:r>
+        <w:t>F</w:t>
+      </w:r>
+      <w:r>
+        <w:t>or the nematic order parameter</w:t>
+      </w:r>
+      <w:r>
+        <w:t xml:space="preserve"> S_n, we traditionally use the second Legendre polynomial of cos (theta), where</w:t>
+      </w:r>
+      <w:r>
+        <w:t xml:space="preserve"> th</w:t>
+      </w:r>
+      <w:r>
+        <w:t>eta is the angle</w:t>
+      </w:r>
+      <w:r>
+        <w:t xml:space="preserve"> between each molecule’s axis and the system director</w:t>
+      </w:r>
+      <w:r>
+        <w:t xml:space="preserve">. Similarly, we introduce </w:t>
+      </w:r>
+      <w:r>
+        <w:t>a smectic order parameter S</w:t>
+      </w:r>
+      <w:r>
+        <w:t>_</w:t>
+      </w:r>
+      <w:r>
+        <w:t>s, to characterise the formation of one-dimensional positional order</w:t>
+      </w:r>
+      <w:r>
+        <w:t>, by taking</w:t>
+      </w:r>
+      <w:r>
+        <w:t xml:space="preserve"> Fourier component of the normalised density along the director</w:t>
+      </w:r>
+      <w:r>
+        <w:t xml:space="preserve"> n, for layers or periodicity L.</w:t>
       </w:r>
     </w:p>
     <w:p>
@@ -82,7 +242,25 @@
         <w:t>DNA:</w:t>
       </w:r>
       <w:r>
-        <w:t xml:space="preserve"> Here DNA is used as the basis for the liquid crystal molecules, due to its specificity etc (and other favourable properties – expand on applications here)</w:t>
+        <w:t xml:space="preserve"> Here DNA is used as the basis for the liquid crystal molecules, due to </w:t>
+      </w:r>
+      <w:r>
+        <w:t xml:space="preserve">the high specificity with which it can be reliably manufactured and tuned on the nanoscale. </w:t>
+      </w:r>
+      <w:r>
+        <w:t>These techniques may be applied to developing DNA origami, the process whereby complex nano</w:t>
+      </w:r>
+      <w:r>
+        <w:t>-</w:t>
+      </w:r>
+      <w:r>
+        <w:t>structures are constructed out of DNA molecules. Though a greater understanding of the phase behaviour of DNA nanoparticles, we may inform design of more complex structures, and develop colloidal self</w:t>
+      </w:r>
+      <w:r>
+        <w:t>-</w:t>
+      </w:r>
+      <w:r>
+        <w:t>assembly processes.</w:t>
       </w:r>
     </w:p>
     <w:p>
@@ -116,12 +294,16 @@
       <w:r>
         <w:t xml:space="preserve"> The simulation molecules considered</w:t>
       </w:r>
+      <w:r>
+        <w:t xml:space="preserve"> – use images from Jiamings presentation?</w:t>
+      </w:r>
     </w:p>
     <w:p>
       <w:pPr>
         <w:pStyle w:val="Heading1"/>
       </w:pPr>
       <w:r>
+        <w:lastRenderedPageBreak/>
         <w:t>Rigid Rod Simulations</w:t>
       </w:r>
     </w:p>
@@ -146,21 +328,8 @@
         <w:t>Smectic Phase Transition:</w:t>
       </w:r>
       <w:r>
-        <w:t xml:space="preserve"> We also consider simulations initiated from a perfectly ordered crystalline phase region, to eliminate the possibility of </w:t>
-      </w:r>
-      <w:proofErr w:type="spellStart"/>
-      <w:r>
-        <w:t>hysterises</w:t>
-      </w:r>
-      <w:proofErr w:type="spellEnd"/>
-      <w:r>
-        <w:t xml:space="preserve"> in the phase transition, confirming this was a true equilibrium transition. We also were able to identify a continuous (first-order) smectic to nematic phase </w:t>
-      </w:r>
-      <w:proofErr w:type="gramStart"/>
-      <w:r>
-        <w:t>transition..</w:t>
-      </w:r>
-      <w:proofErr w:type="gramEnd"/>
+        <w:t xml:space="preserve"> We also consider simulations initiated from a perfectly ordered crystalline phase region, to eliminate the possibility of hysterises in the phase transition, confirming this was a true equilibrium transition. We also were able to identify a continuous (first-order) smectic to nematic phase transition..</w:t>
+      </w:r>
     </w:p>
     <w:p>
       <w:pPr>
@@ -182,15 +351,7 @@
         <w:t xml:space="preserve"> Initially we configured </w:t>
       </w:r>
       <w:r>
-        <w:t xml:space="preserve">particles with a variable opening angle limited by the rigidity of the connecting </w:t>
-      </w:r>
-      <w:proofErr w:type="gramStart"/>
-      <w:r>
-        <w:t>bond, and</w:t>
-      </w:r>
-      <w:proofErr w:type="gramEnd"/>
-      <w:r>
-        <w:t xml:space="preserve"> observed strong evidence for order formation through the formation of a favoured angle distribution throughout the sample. The figure shows the development of this peak in opening angle as the system evolves from the blue </w:t>
+        <w:t xml:space="preserve">particles with a variable opening angle limited by the rigidity of the connecting bond, and observed strong evidence for order formation through the formation of a favoured angle distribution throughout the sample. The figure shows the development of this peak in opening angle as the system evolves from the blue </w:t>
       </w:r>
       <w:r>
         <w:rPr>
@@ -251,21 +412,8 @@
         <w:t>Primary Findings:</w:t>
       </w:r>
       <w:r>
-        <w:t xml:space="preserve"> In this project I introduced new particles/methods and validates with </w:t>
-      </w:r>
-      <w:proofErr w:type="spellStart"/>
-      <w:r>
-        <w:t>onsager</w:t>
-      </w:r>
-      <w:proofErr w:type="spellEnd"/>
-      <w:r>
-        <w:t xml:space="preserve">, then explored new </w:t>
-      </w:r>
-      <w:proofErr w:type="gramStart"/>
-      <w:r>
-        <w:t>phases..</w:t>
-      </w:r>
-      <w:proofErr w:type="gramEnd"/>
+        <w:t xml:space="preserve"> In this project I introduced new particles/methods and validates with onsager, then explored new phases..</w:t>
+      </w:r>
     </w:p>
     <w:p>
       <w:r>
@@ -1151,8 +1299,8 @@
   </w:compat>
   <w:rsids>
     <w:rsidRoot w:val="00655764"/>
+    <w:rsid w:val="000D54F1"/>
     <w:rsid w:val="00655764"/>
-    <w:rsid w:val="0080714A"/>
   </w:rsids>
   <m:mathPr>
     <m:mathFont m:val="Cambria Math"/>

</xml_diff>